<commit_message>
Programmiert bis Decision Tree, Dokumentation erstellt
</commit_message>
<xml_diff>
--- a/VorgehenProjekt.docx
+++ b/VorgehenProjekt.docx
@@ -176,6 +176,19 @@
         <w:pStyle w:val="Listenabsatz"/>
         <w:ind w:left="1440"/>
       </w:pPr>
+      <w:proofErr w:type="spellStart"/>
+      <w:r>
+        <w:t>Decision</w:t>
+      </w:r>
+      <w:proofErr w:type="spellEnd"/>
+      <w:r>
+        <w:t xml:space="preserve"> </w:t>
+      </w:r>
+      <w:proofErr w:type="spellStart"/>
+      <w:r>
+        <w:t>tree</w:t>
+      </w:r>
+      <w:proofErr w:type="spellEnd"/>
     </w:p>
     <w:p>
       <w:pPr>
@@ -185,6 +198,90 @@
     </w:p>
     <w:p>
       <w:pPr>
+        <w:pStyle w:val="Listenabsatz"/>
+        <w:ind w:left="1440"/>
+      </w:pPr>
+      <w:proofErr w:type="spellStart"/>
+      <w:r>
+        <w:t>Decision</w:t>
+      </w:r>
+      <w:proofErr w:type="spellEnd"/>
+      <w:r>
+        <w:t xml:space="preserve"> </w:t>
+      </w:r>
+      <w:proofErr w:type="spellStart"/>
+      <w:r>
+        <w:t>tree</w:t>
+      </w:r>
+      <w:proofErr w:type="spellEnd"/>
+      <w:r>
+        <w:t xml:space="preserve"> verbessern</w:t>
+      </w:r>
+    </w:p>
+    <w:p>
+      <w:pPr>
+        <w:pStyle w:val="Listenabsatz"/>
+        <w:ind w:left="1440"/>
+      </w:pPr>
+      <w:r>
+        <w:t>Andere Klassifikationsmethoden</w:t>
+      </w:r>
+    </w:p>
+    <w:p>
+      <w:pPr>
+        <w:pStyle w:val="Listenabsatz"/>
+        <w:ind w:left="1440"/>
+      </w:pPr>
+    </w:p>
+    <w:p>
+      <w:pPr>
+        <w:pStyle w:val="Listenabsatz"/>
+        <w:ind w:left="1440"/>
+      </w:pPr>
+      <w:r>
+        <w:t xml:space="preserve">Feature </w:t>
+      </w:r>
+      <w:proofErr w:type="spellStart"/>
+      <w:r>
+        <w:t>selection</w:t>
+      </w:r>
+      <w:proofErr w:type="spellEnd"/>
+    </w:p>
+    <w:p>
+      <w:pPr>
+        <w:pStyle w:val="Listenabsatz"/>
+        <w:ind w:left="1440"/>
+      </w:pPr>
+    </w:p>
+    <w:p>
+      <w:pPr>
+        <w:pStyle w:val="Listenabsatz"/>
+        <w:ind w:left="1440"/>
+      </w:pPr>
+      <w:r>
+        <w:t>Neuronales netz vielleicht</w:t>
+      </w:r>
+    </w:p>
+    <w:p>
+      <w:pPr>
+        <w:pStyle w:val="Listenabsatz"/>
+        <w:ind w:left="1440"/>
+      </w:pPr>
+    </w:p>
+    <w:p>
+      <w:pPr>
+        <w:pStyle w:val="Listenabsatz"/>
+        <w:ind w:left="1440"/>
+      </w:pPr>
+    </w:p>
+    <w:p>
+      <w:pPr>
+        <w:pStyle w:val="Listenabsatz"/>
+        <w:ind w:left="1440"/>
+      </w:pPr>
+    </w:p>
+    <w:p>
+      <w:pPr>
         <w:pStyle w:val="berschrift1"/>
       </w:pPr>
       <w:r>
@@ -483,17 +580,12 @@
         <w:t xml:space="preserve"> </w:t>
       </w:r>
       <w:proofErr w:type="spellStart"/>
-      <w:proofErr w:type="gramStart"/>
       <w:r>
         <w:t>devices</w:t>
       </w:r>
       <w:proofErr w:type="spellEnd"/>
       <w:r>
-        <w:t xml:space="preserve">  MTRANS</w:t>
-      </w:r>
-      <w:proofErr w:type="gramEnd"/>
-      <w:r>
-        <w:t xml:space="preserve">: Transportation </w:t>
+        <w:t xml:space="preserve">  MTRANS: Transportation </w:t>
       </w:r>
       <w:proofErr w:type="spellStart"/>
       <w:r>
@@ -589,6 +681,7 @@
     <w:p>
       <w:proofErr w:type="spellStart"/>
       <w:r>
+        <w:lastRenderedPageBreak/>
         <w:t>physical</w:t>
       </w:r>
       <w:proofErr w:type="spellEnd"/>

</xml_diff>

<commit_message>
Weitergearbeitet an supervised learning
</commit_message>
<xml_diff>
--- a/VorgehenProjekt.docx
+++ b/VorgehenProjekt.docx
@@ -186,52 +186,93 @@
       </w:r>
       <w:proofErr w:type="spellStart"/>
       <w:r>
+        <w:t>tre</w:t>
+      </w:r>
+      <w:r>
+        <w:t>e</w:t>
+      </w:r>
+      <w:proofErr w:type="spellEnd"/>
+      <w:r>
+        <w:t xml:space="preserve"> (Variablennamen checken ab </w:t>
+      </w:r>
+      <w:proofErr w:type="spellStart"/>
+      <w:r>
+        <w:t>supervised</w:t>
+      </w:r>
+      <w:proofErr w:type="spellEnd"/>
+      <w:r>
+        <w:t xml:space="preserve"> learning)</w:t>
+      </w:r>
+    </w:p>
+    <w:p>
+      <w:pPr>
+        <w:pStyle w:val="Listenabsatz"/>
+        <w:ind w:left="1440"/>
+      </w:pPr>
+      <w:proofErr w:type="spellStart"/>
+      <w:r>
+        <w:t>Decision</w:t>
+      </w:r>
+      <w:proofErr w:type="spellEnd"/>
+      <w:r>
+        <w:t xml:space="preserve"> </w:t>
+      </w:r>
+      <w:proofErr w:type="spellStart"/>
+      <w:r>
         <w:t>tree</w:t>
       </w:r>
       <w:proofErr w:type="spellEnd"/>
+      <w:r>
+        <w:t xml:space="preserve"> verbessern</w:t>
+      </w:r>
     </w:p>
     <w:p>
       <w:pPr>
         <w:pStyle w:val="Listenabsatz"/>
         <w:ind w:left="1440"/>
       </w:pPr>
+      <w:r>
+        <w:t>Andere Klassifikationsmethoden</w:t>
+      </w:r>
     </w:p>
     <w:p>
       <w:pPr>
         <w:pStyle w:val="Listenabsatz"/>
         <w:ind w:left="1440"/>
       </w:pPr>
-      <w:proofErr w:type="spellStart"/>
-      <w:r>
-        <w:t>Decision</w:t>
-      </w:r>
-      <w:proofErr w:type="spellEnd"/>
-      <w:r>
-        <w:t xml:space="preserve"> </w:t>
-      </w:r>
-      <w:proofErr w:type="spellStart"/>
-      <w:r>
-        <w:t>tree</w:t>
-      </w:r>
-      <w:proofErr w:type="spellEnd"/>
-      <w:r>
-        <w:t xml:space="preserve"> verbessern</w:t>
-      </w:r>
+      <w:r>
+        <w:t xml:space="preserve">Feature </w:t>
+      </w:r>
+      <w:proofErr w:type="spellStart"/>
+      <w:r>
+        <w:t>selection</w:t>
+      </w:r>
+      <w:proofErr w:type="spellEnd"/>
     </w:p>
     <w:p>
       <w:pPr>
         <w:pStyle w:val="Listenabsatz"/>
         <w:ind w:left="1440"/>
       </w:pPr>
-      <w:r>
-        <w:t>Andere Klassifikationsmethoden</w:t>
-      </w:r>
     </w:p>
     <w:p>
       <w:pPr>
         <w:pStyle w:val="Listenabsatz"/>
         <w:ind w:left="1440"/>
       </w:pPr>
+      <w:proofErr w:type="gramStart"/>
+      <w:r>
+        <w:t>Maybe irgendwie</w:t>
+      </w:r>
+      <w:proofErr w:type="gramEnd"/>
+      <w:r>
+        <w:t xml:space="preserve"> </w:t>
+      </w:r>
+      <w:proofErr w:type="spellStart"/>
+      <w:r>
+        <w:t>overfitting</w:t>
+      </w:r>
+      <w:proofErr w:type="spellEnd"/>
     </w:p>
     <w:p>
       <w:pPr>
@@ -239,25 +280,29 @@
         <w:ind w:left="1440"/>
       </w:pPr>
       <w:r>
-        <w:t xml:space="preserve">Feature </w:t>
-      </w:r>
-      <w:proofErr w:type="spellStart"/>
-      <w:r>
-        <w:t>selection</w:t>
-      </w:r>
-      <w:proofErr w:type="spellEnd"/>
+        <w:t>Stabilität testen</w:t>
+      </w:r>
     </w:p>
     <w:p>
       <w:pPr>
         <w:pStyle w:val="Listenabsatz"/>
         <w:ind w:left="1440"/>
       </w:pPr>
+      <w:r>
+        <w:t>Visualisierung lernkurven</w:t>
+      </w:r>
     </w:p>
     <w:p>
       <w:pPr>
         <w:pStyle w:val="Listenabsatz"/>
         <w:ind w:left="1440"/>
       </w:pPr>
+    </w:p>
+    <w:p>
+      <w:pPr>
+        <w:pStyle w:val="Listenabsatz"/>
+        <w:ind w:left="1440"/>
+      </w:pPr>
       <w:r>
         <w:t>Neuronales netz vielleicht</w:t>
       </w:r>
@@ -580,12 +625,17 @@
         <w:t xml:space="preserve"> </w:t>
       </w:r>
       <w:proofErr w:type="spellStart"/>
+      <w:proofErr w:type="gramStart"/>
       <w:r>
         <w:t>devices</w:t>
       </w:r>
       <w:proofErr w:type="spellEnd"/>
       <w:r>
-        <w:t xml:space="preserve">  MTRANS: Transportation </w:t>
+        <w:t xml:space="preserve">  MTRANS</w:t>
+      </w:r>
+      <w:proofErr w:type="gramEnd"/>
+      <w:r>
+        <w:t xml:space="preserve">: Transportation </w:t>
       </w:r>
       <w:proofErr w:type="spellStart"/>
       <w:r>
@@ -675,13 +725,13 @@
     </w:p>
     <w:p>
       <w:r>
+        <w:lastRenderedPageBreak/>
         <w:t>smoke</w:t>
       </w:r>
     </w:p>
     <w:p>
       <w:proofErr w:type="spellStart"/>
       <w:r>
-        <w:lastRenderedPageBreak/>
         <w:t>physical</w:t>
       </w:r>
       <w:proofErr w:type="spellEnd"/>

</xml_diff>